<commit_message>
Render docx style using docxtpl.
</commit_message>
<xml_diff>
--- a/files/style.docx
+++ b/files/style.docx
@@ -44,7 +44,7 @@
                 <wp:extent cx="1594485" cy="417195"/>
                 <wp:effectExtent l="0" t="0" r="5715" b="1905"/>
                 <wp:wrapNone/>
-                <wp:docPr id="46971499" name="LogoHide1"/>
+                <wp:docPr id="1001" name="LogoHide1"/>
                 <wp:cNvGraphicFramePr>
                   <a:graphicFrameLocks xmlns:a="http://schemas.openxmlformats.org/drawingml/2006/main" noChangeAspect="1"/>
                 </wp:cNvGraphicFramePr>
@@ -140,7 +140,7 @@
                           <w:bCs/>
                           <w:lang w:val="en-US" w:eastAsia="ja-JP"/>
                         </w:rPr>
-                        <w:t>{{ consultant.office.street }}</w:t>
+                        <w:t xml:space="preserve">Sverigegatan 1</w:t>
                       </w:r>
                       <w:r>
                         <w:rPr>
@@ -158,7 +158,7 @@
                           <w:bCs/>
                           <w:lang w:val="en-US" w:eastAsia="ja-JP"/>
                         </w:rPr>
-                        <w:t>{{ consultant.office.zip_code }} {{ consultant.office.city }}</w:t>
+                        <w:t xml:space="preserve">123 45 Foostad</w:t>
                       </w:r>
                       <w:r>
                         <w:rPr>
@@ -346,7 +346,7 @@
                                 <w:szCs w:val="28"/>
                                 <w:lang w:val="en-US"/>
                               </w:rPr>
-                              <w:t>Prepared by {{ consultant.name }} for {{ customer.name }}</w:t>
+                              <w:t xml:space="preserve">Prepared by Foo Foobarsson for Atea Sverige AB</w:t>
                             </w:r>
                           </w:sdtContent>
                         </w:sdt>

</xml_diff>